<commit_message>
" -> 8 of 9 passed. pylint: 8.18/10 "
</commit_message>
<xml_diff>
--- a/cspp1 week 2/p1/Assignment-1.docx
+++ b/cspp1 week 2/p1/Assignment-1.docx
@@ -39,7 +39,7 @@
           <w:sz w:val="24"/>
           <w:szCs w:val="24"/>
         </w:rPr>
-        <w:t>Find the Factorial of the given number n.</w:t>
+        <w:t>First, implement the function isWordGuessed that takes in two parameters - a string, secretWord, and a list of letters, lettersGuessed. This function returns a boolean - True if secretWord has been guessed (ie, all the letters of secretWord are in lettersGuessed) and False otherwise.</w:t>
       </w:r>
     </w:p>
     <w:p>
@@ -82,10 +82,13 @@
         </w:rPr>
       </w:pPr>
       <w:r>
-        <w:t xml:space="preserve">Each </w:t>
-      </w:r>
-      <w:r>
-        <w:t>test case’s input a number for which the factorial is to be found</w:t>
+        <w:t>Each test case’s input contains the</w:t>
+      </w:r>
+      <w:r>
+        <w:t xml:space="preserve"> list values separated by space</w:t>
+      </w:r>
+      <w:r>
+        <w:t>.</w:t>
       </w:r>
     </w:p>
     <w:p>
@@ -111,7 +114,10 @@
         <w:spacing w:line="240" w:lineRule="auto"/>
       </w:pPr>
       <w:r>
-        <w:t>Return the factorial of the given number.</w:t>
+        <w:t>Returns the boolean function</w:t>
+      </w:r>
+      <w:r>
+        <w:t>.</w:t>
       </w:r>
     </w:p>
     <w:p>
@@ -146,23 +152,6 @@
     </w:p>
     <w:p>
       <w:pPr>
-        <w:spacing w:after="0" w:line="240" w:lineRule="auto"/>
-        <w:ind w:left="720"/>
-        <w:rPr>
-          <w:b/>
-          <w:lang w:val="en-US"/>
-        </w:rPr>
-      </w:pPr>
-      <w:r>
-        <w:rPr>
-          <w:b/>
-          <w:lang w:val="en-US"/>
-        </w:rPr>
-        <w:t>5</w:t>
-      </w:r>
-    </w:p>
-    <w:p>
-      <w:pPr>
         <w:spacing w:line="240" w:lineRule="auto"/>
         <w:ind w:left="720"/>
         <w:rPr>
@@ -175,7 +164,31 @@
           <w:b/>
           <w:lang w:val="en-US"/>
         </w:rPr>
-        <w:t>6</w:t>
+        <w:t>apple a e i k p r s</w:t>
+      </w:r>
+    </w:p>
+    <w:p>
+      <w:pPr>
+        <w:spacing w:line="240" w:lineRule="auto"/>
+        <w:ind w:left="720"/>
+        <w:rPr>
+          <w:b/>
+          <w:lang w:val="en-US"/>
+        </w:rPr>
+      </w:pPr>
+      <w:r>
+        <w:rPr>
+          <w:b/>
+          <w:lang w:val="en-US"/>
+        </w:rPr>
+        <w:t>durian h a c d i m n r t u</w:t>
+      </w:r>
+      <w:r>
+        <w:rPr>
+          <w:b/>
+          <w:lang w:val="en-US"/>
+        </w:rPr>
+        <w:t xml:space="preserve"> </w:t>
       </w:r>
     </w:p>
     <w:p>
@@ -205,43 +218,43 @@
           <w:lang w:val="en-US"/>
         </w:rPr>
         <w:t>:</w:t>
+      </w:r>
+    </w:p>
+    <w:p>
+      <w:pPr>
+        <w:spacing w:after="0"/>
+        <w:ind w:left="720"/>
+        <w:rPr>
+          <w:b/>
+          <w:lang w:val="en-US"/>
+        </w:rPr>
+      </w:pPr>
+      <w:r>
+        <w:rPr>
+          <w:b/>
+          <w:lang w:val="en-US"/>
+        </w:rPr>
+        <w:t>False</w:t>
+      </w:r>
+    </w:p>
+    <w:p>
+      <w:pPr>
+        <w:spacing w:after="0"/>
+        <w:ind w:left="720"/>
+        <w:rPr>
+          <w:b/>
+          <w:lang w:val="en-US"/>
+        </w:rPr>
+      </w:pPr>
+      <w:r>
+        <w:rPr>
+          <w:b/>
+          <w:lang w:val="en-US"/>
+        </w:rPr>
+        <w:t>True</w:t>
       </w:r>
       <w:bookmarkStart w:id="0" w:name="_GoBack"/>
       <w:bookmarkEnd w:id="0"/>
-    </w:p>
-    <w:p>
-      <w:pPr>
-        <w:spacing w:after="0"/>
-        <w:ind w:left="720"/>
-        <w:rPr>
-          <w:b/>
-          <w:lang w:val="en-US"/>
-        </w:rPr>
-      </w:pPr>
-      <w:r>
-        <w:rPr>
-          <w:b/>
-          <w:lang w:val="en-US"/>
-        </w:rPr>
-        <w:t>120</w:t>
-      </w:r>
-    </w:p>
-    <w:p>
-      <w:pPr>
-        <w:spacing w:after="0"/>
-        <w:ind w:left="720"/>
-        <w:rPr>
-          <w:b/>
-          <w:lang w:val="en-US"/>
-        </w:rPr>
-      </w:pPr>
-      <w:r>
-        <w:rPr>
-          <w:b/>
-          <w:lang w:val="en-US"/>
-        </w:rPr>
-        <w:t>720</w:t>
-      </w:r>
     </w:p>
     <w:p>
       <w:pPr>
@@ -900,7 +913,7 @@
     <w:basedOn w:val="Normal"/>
     <w:uiPriority w:val="34"/>
     <w:qFormat/>
-    <w:rsid w:val="000B2381"/>
+    <w:rsid w:val="000B39A3"/>
     <w:pPr>
       <w:ind w:left="720"/>
       <w:contextualSpacing/>

</xml_diff>

<commit_message>
" -> 0 of 9 passed. pylint: 0/0 "
</commit_message>
<xml_diff>
--- a/cspp1 week 2/p1/Assignment-1.docx
+++ b/cspp1 week 2/p1/Assignment-1.docx
@@ -23,65 +23,42 @@
       <w:pPr>
         <w:rPr>
           <w:sz w:val="24"/>
-          <w:szCs w:val="24"/>
         </w:rPr>
       </w:pPr>
       <w:r>
         <w:rPr>
           <w:b/>
           <w:sz w:val="24"/>
-          <w:szCs w:val="24"/>
-        </w:rPr>
-        <w:t xml:space="preserve">Assignment-1: </w:t>
-      </w:r>
-      <w:r>
-        <w:rPr>
+        </w:rPr>
+        <w:t>Assignment-1</w:t>
+      </w:r>
+      <w:r>
+        <w:rPr>
+          <w:b/>
           <w:sz w:val="24"/>
-          <w:szCs w:val="24"/>
-        </w:rPr>
-        <w:t xml:space="preserve">Implement the function </w:t>
+        </w:rPr>
+        <w:t xml:space="preserve">: </w:t>
+      </w:r>
+      <w:r>
+        <w:rPr>
+          <w:sz w:val="24"/>
+        </w:rPr>
+        <w:t xml:space="preserve">The first step is to implement some code that allows us to calculate the score for a single word. The function </w:t>
       </w:r>
       <w:proofErr w:type="spellStart"/>
       <w:r>
         <w:rPr>
           <w:sz w:val="24"/>
-          <w:szCs w:val="24"/>
-        </w:rPr>
-        <w:t>getAvailableLetters</w:t>
+        </w:rPr>
+        <w:t>getWordScore</w:t>
       </w:r>
       <w:proofErr w:type="spellEnd"/>
       <w:r>
         <w:rPr>
           <w:sz w:val="24"/>
-          <w:szCs w:val="24"/>
-        </w:rPr>
-        <w:t xml:space="preserve"> that takes in one parameter - a list of letters, </w:t>
-      </w:r>
-      <w:proofErr w:type="spellStart"/>
-      <w:r>
-        <w:rPr>
-          <w:sz w:val="24"/>
-          <w:szCs w:val="24"/>
-        </w:rPr>
-        <w:t>lettersGuessed</w:t>
-      </w:r>
-      <w:proofErr w:type="spellEnd"/>
-      <w:r>
-        <w:rPr>
-          <w:sz w:val="24"/>
-          <w:szCs w:val="24"/>
-        </w:rPr>
-        <w:t xml:space="preserve">. This function returns a string that is comprised of lowercase English letters - all lowercase English letters that are not in </w:t>
-      </w:r>
-      <w:proofErr w:type="spellStart"/>
-      <w:r>
-        <w:rPr>
-          <w:sz w:val="24"/>
-          <w:szCs w:val="24"/>
-        </w:rPr>
-        <w:t>lettersGuessed</w:t>
-      </w:r>
-      <w:proofErr w:type="spellEnd"/>
+        </w:rPr>
+        <w:t xml:space="preserve"> should accept as input a string of lowercase letters (a word) and return the integer score for that word, using the game's scoring rules.</w:t>
+      </w:r>
     </w:p>
     <w:p>
       <w:pPr>
@@ -108,7 +85,13 @@
         </w:rPr>
       </w:pPr>
       <w:r>
-        <w:t>The first line of the input contains the number of test cases.</w:t>
+        <w:t xml:space="preserve">The first line of the input contains the number of </w:t>
+      </w:r>
+      <w:r>
+        <w:t>key value pairs</w:t>
+      </w:r>
+      <w:r>
+        <w:t>.</w:t>
       </w:r>
     </w:p>
     <w:p>
@@ -123,13 +106,28 @@
         </w:rPr>
       </w:pPr>
       <w:r>
-        <w:t xml:space="preserve">Each test case’s input contains the </w:t>
-      </w:r>
-      <w:r>
-        <w:t>list elements</w:t>
+        <w:t>Each test case’s input contains</w:t>
+      </w:r>
+      <w:r>
+        <w:t xml:space="preserve"> the key and the value</w:t>
       </w:r>
       <w:r>
         <w:t>.</w:t>
+      </w:r>
+    </w:p>
+    <w:p>
+      <w:pPr>
+        <w:pStyle w:val="ListParagraph"/>
+        <w:numPr>
+          <w:ilvl w:val="0"/>
+          <w:numId w:val="1"/>
+        </w:numPr>
+        <w:rPr>
+          <w:b/>
+        </w:rPr>
+      </w:pPr>
+      <w:r>
+        <w:t>The last line contains the word.</w:t>
       </w:r>
     </w:p>
     <w:p>
@@ -155,10 +153,7 @@
         <w:spacing w:line="240" w:lineRule="auto"/>
       </w:pPr>
       <w:r>
-        <w:t>Returns the string i.e. available numbers</w:t>
-      </w:r>
-      <w:r>
-        <w:t>.</w:t>
+        <w:t>Returns the word score for the given word.</w:t>
       </w:r>
     </w:p>
     <w:p>
@@ -188,12 +183,13 @@
           <w:b/>
           <w:lang w:val="en-US"/>
         </w:rPr>
-        <w:t>2</w:t>
-      </w:r>
-    </w:p>
-    <w:p>
-      <w:pPr>
-        <w:ind w:firstLine="720"/>
+        <w:t>6</w:t>
+      </w:r>
+    </w:p>
+    <w:p>
+      <w:pPr>
+        <w:spacing w:after="0" w:line="240" w:lineRule="auto"/>
+        <w:ind w:left="720"/>
         <w:rPr>
           <w:b/>
           <w:lang w:val="en-US"/>
@@ -205,7 +201,7 @@
           <w:b/>
           <w:lang w:val="en-US"/>
         </w:rPr>
-        <w:t>e</w:t>
+        <w:t>u</w:t>
       </w:r>
       <w:proofErr w:type="gramEnd"/>
       <w:r>
@@ -213,9 +209,20 @@
           <w:b/>
           <w:lang w:val="en-US"/>
         </w:rPr>
-        <w:t xml:space="preserve"> </w:t>
-      </w:r>
+        <w:t xml:space="preserve"> 1</w:t>
+      </w:r>
+    </w:p>
+    <w:p>
+      <w:pPr>
+        <w:spacing w:after="0" w:line="240" w:lineRule="auto"/>
+        <w:ind w:left="720"/>
+        <w:rPr>
+          <w:b/>
+          <w:lang w:val="en-US"/>
+        </w:rPr>
+      </w:pPr>
       <w:proofErr w:type="spellStart"/>
+      <w:proofErr w:type="gramStart"/>
       <w:r>
         <w:rPr>
           <w:b/>
@@ -224,17 +231,19 @@
         <w:t>i</w:t>
       </w:r>
       <w:proofErr w:type="spellEnd"/>
-      <w:r>
-        <w:rPr>
-          <w:b/>
-          <w:lang w:val="en-US"/>
-        </w:rPr>
-        <w:t xml:space="preserve"> k p r s</w:t>
-      </w:r>
-    </w:p>
-    <w:p>
-      <w:pPr>
-        <w:ind w:firstLine="720"/>
+      <w:proofErr w:type="gramEnd"/>
+      <w:r>
+        <w:rPr>
+          <w:b/>
+          <w:lang w:val="en-US"/>
+        </w:rPr>
+        <w:t xml:space="preserve"> 1</w:t>
+      </w:r>
+    </w:p>
+    <w:p>
+      <w:pPr>
+        <w:spacing w:after="0" w:line="240" w:lineRule="auto"/>
+        <w:ind w:left="720"/>
         <w:rPr>
           <w:b/>
           <w:lang w:val="en-US"/>
@@ -246,7 +255,7 @@
           <w:b/>
           <w:lang w:val="en-US"/>
         </w:rPr>
-        <w:t>e</w:t>
+        <w:t>a</w:t>
       </w:r>
       <w:proofErr w:type="gramEnd"/>
       <w:r>
@@ -254,8 +263,96 @@
           <w:b/>
           <w:lang w:val="en-US"/>
         </w:rPr>
-        <w:t xml:space="preserve"> c m k z</w:t>
-      </w:r>
+        <w:t xml:space="preserve"> 1</w:t>
+      </w:r>
+    </w:p>
+    <w:p>
+      <w:pPr>
+        <w:spacing w:after="0" w:line="240" w:lineRule="auto"/>
+        <w:ind w:left="720"/>
+        <w:rPr>
+          <w:b/>
+          <w:lang w:val="en-US"/>
+        </w:rPr>
+      </w:pPr>
+      <w:proofErr w:type="gramStart"/>
+      <w:r>
+        <w:rPr>
+          <w:b/>
+          <w:lang w:val="en-US"/>
+        </w:rPr>
+        <w:t>m</w:t>
+      </w:r>
+      <w:proofErr w:type="gramEnd"/>
+      <w:r>
+        <w:rPr>
+          <w:b/>
+          <w:lang w:val="en-US"/>
+        </w:rPr>
+        <w:t xml:space="preserve"> 1</w:t>
+      </w:r>
+    </w:p>
+    <w:p>
+      <w:pPr>
+        <w:spacing w:after="0" w:line="240" w:lineRule="auto"/>
+        <w:ind w:left="720"/>
+        <w:rPr>
+          <w:b/>
+          <w:lang w:val="en-US"/>
+        </w:rPr>
+      </w:pPr>
+      <w:r>
+        <w:rPr>
+          <w:b/>
+          <w:lang w:val="en-US"/>
+        </w:rPr>
+        <w:t>q 1</w:t>
+      </w:r>
+    </w:p>
+    <w:p>
+      <w:pPr>
+        <w:spacing w:after="0" w:line="240" w:lineRule="auto"/>
+        <w:ind w:left="720"/>
+        <w:rPr>
+          <w:b/>
+          <w:lang w:val="en-US"/>
+        </w:rPr>
+      </w:pPr>
+      <w:proofErr w:type="gramStart"/>
+      <w:r>
+        <w:rPr>
+          <w:b/>
+          <w:lang w:val="en-US"/>
+        </w:rPr>
+        <w:t>l</w:t>
+      </w:r>
+      <w:proofErr w:type="gramEnd"/>
+      <w:r>
+        <w:rPr>
+          <w:b/>
+          <w:lang w:val="en-US"/>
+        </w:rPr>
+        <w:t xml:space="preserve"> 1</w:t>
+      </w:r>
+    </w:p>
+    <w:p>
+      <w:pPr>
+        <w:spacing w:after="0" w:line="240" w:lineRule="auto"/>
+        <w:ind w:left="720"/>
+        <w:rPr>
+          <w:b/>
+          <w:lang w:val="en-US"/>
+        </w:rPr>
+      </w:pPr>
+      <w:proofErr w:type="gramStart"/>
+      <w:r>
+        <w:rPr>
+          <w:b/>
+          <w:lang w:val="en-US"/>
+        </w:rPr>
+        <w:t>quail</w:t>
+      </w:r>
+      <w:proofErr w:type="gramEnd"/>
     </w:p>
     <w:p>
       <w:pPr>
@@ -295,23 +392,13 @@
           <w:lang w:val="en-US"/>
         </w:rPr>
       </w:pPr>
-      <w:proofErr w:type="spellStart"/>
-      <w:proofErr w:type="gramStart"/>
-      <w:r>
-        <w:rPr>
-          <w:b/>
-          <w:lang w:val="en-US"/>
-        </w:rPr>
-        <w:t>abcdfghjlmnoqtuvwxyz</w:t>
-      </w:r>
-      <w:proofErr w:type="spellEnd"/>
-      <w:proofErr w:type="gramEnd"/>
-      <w:r>
-        <w:rPr>
-          <w:b/>
-          <w:lang w:val="en-US"/>
-        </w:rPr>
-        <w:t xml:space="preserve"> </w:t>
+      <w:bookmarkStart w:id="0" w:name="_GoBack"/>
+      <w:r>
+        <w:rPr>
+          <w:b/>
+          <w:lang w:val="en-US"/>
+        </w:rPr>
+        <w:t>22</w:t>
       </w:r>
     </w:p>
     <w:p>
@@ -328,16 +415,15 @@
           <w:b/>
           <w:lang w:val="en-US"/>
         </w:rPr>
-        <w:t>abdfghijlnopqrstuvwxy</w:t>
-      </w:r>
-      <w:bookmarkStart w:id="0" w:name="_GoBack"/>
-      <w:bookmarkEnd w:id="0"/>
-    </w:p>
-    <w:p>
-      <w:pPr>
-        <w:rPr>
+        <w:t>18</w:t>
+      </w:r>
+    </w:p>
+    <w:bookmarkEnd w:id="0"/>
+    <w:p>
+      <w:pPr>
+        <w:rPr>
+          <w:b/>
           <w:sz w:val="24"/>
-          <w:szCs w:val="24"/>
         </w:rPr>
       </w:pPr>
     </w:p>
@@ -990,7 +1076,7 @@
     <w:basedOn w:val="Normal"/>
     <w:uiPriority w:val="34"/>
     <w:qFormat/>
-    <w:rsid w:val="006D109D"/>
+    <w:rsid w:val="00920B1A"/>
     <w:pPr>
       <w:ind w:left="720"/>
       <w:contextualSpacing/>

</xml_diff>